<commit_message>
new commit just to save progress on reversed sentence.
</commit_message>
<xml_diff>
--- a/AssingmentTwo/src/exercise/two/My_Program_Profile.docx
+++ b/AssingmentTwo/src/exercise/two/My_Program_Profile.docx
@@ -10,16 +10,16 @@
         <w:tblInd w:w="0" w:type="dxa"/>
         <w:tblCellMar>
           <w:top w:w="0" w:type="dxa"/>
-          <w:left w:w="118" w:type="dxa"/>
+          <w:left w:w="123" w:type="dxa"/>
           <w:bottom w:w="0" w:type="dxa"/>
           <w:right w:w="108" w:type="dxa"/>
         </w:tblCellMar>
         <w:tblLook w:val="04a0" w:noVBand="1" w:noHBand="0" w:lastColumn="0" w:firstColumn="1" w:lastRow="0" w:firstRow="1"/>
       </w:tblPr>
       <w:tblGrid>
-        <w:gridCol w:w="1184"/>
+        <w:gridCol w:w="1183"/>
         <w:gridCol w:w="291"/>
-        <w:gridCol w:w="3934"/>
+        <w:gridCol w:w="3935"/>
         <w:gridCol w:w="1887"/>
         <w:gridCol w:w="291"/>
         <w:gridCol w:w="2069"/>
@@ -50,21 +50,7 @@
                 <w:rFonts w:cs="Times New Roman" w:ascii="Times New Roman" w:hAnsi="Times New Roman"/>
                 <w:b/>
               </w:rPr>
-              <w:t>LEARNING PROFILE FOR ASSIGNMENT#_</w:t>
-            </w:r>
-            <w:r>
-              <w:rPr>
-                <w:rFonts w:cs="Times New Roman" w:ascii="Times New Roman" w:hAnsi="Times New Roman"/>
-                <w:b/>
-              </w:rPr>
-              <w:t>2</w:t>
-            </w:r>
-            <w:r>
-              <w:rPr>
-                <w:rFonts w:cs="Times New Roman" w:ascii="Times New Roman" w:hAnsi="Times New Roman"/>
-                <w:b/>
-              </w:rPr>
-              <w:t>_____ AND QUESTION#_2_______</w:t>
+              <w:t>LEARNING PROFILE FOR ASSIGNMENT#_2_____ AND QUESTION#_2_______</w:t>
             </w:r>
           </w:p>
           <w:p>
@@ -87,11 +73,11 @@
         <w:trPr/>
         <w:tc>
           <w:tcPr>
-            <w:tcW w:w="1184" w:type="dxa"/>
-            <w:tcBorders/>
-            <w:shd w:fill="auto" w:val="clear"/>
-            <w:tcMar>
-              <w:left w:w="103" w:type="dxa"/>
+            <w:tcW w:w="1183" w:type="dxa"/>
+            <w:tcBorders/>
+            <w:shd w:fill="auto" w:val="clear"/>
+            <w:tcMar>
+              <w:left w:w="98" w:type="dxa"/>
             </w:tcMar>
           </w:tcPr>
           <w:p>
@@ -119,7 +105,7 @@
             <w:tcBorders/>
             <w:shd w:fill="auto" w:val="clear"/>
             <w:tcMar>
-              <w:left w:w="103" w:type="dxa"/>
+              <w:left w:w="98" w:type="dxa"/>
             </w:tcMar>
           </w:tcPr>
           <w:p>
@@ -143,11 +129,11 @@
         </w:tc>
         <w:tc>
           <w:tcPr>
-            <w:tcW w:w="3934" w:type="dxa"/>
-            <w:tcBorders/>
-            <w:shd w:fill="auto" w:val="clear"/>
-            <w:tcMar>
-              <w:left w:w="103" w:type="dxa"/>
+            <w:tcW w:w="3935" w:type="dxa"/>
+            <w:tcBorders/>
+            <w:shd w:fill="auto" w:val="clear"/>
+            <w:tcMar>
+              <w:left w:w="98" w:type="dxa"/>
             </w:tcMar>
           </w:tcPr>
           <w:p>
@@ -175,7 +161,7 @@
             <w:tcBorders/>
             <w:shd w:fill="auto" w:val="clear"/>
             <w:tcMar>
-              <w:left w:w="103" w:type="dxa"/>
+              <w:left w:w="98" w:type="dxa"/>
             </w:tcMar>
           </w:tcPr>
           <w:p>
@@ -203,7 +189,7 @@
             <w:tcBorders/>
             <w:shd w:fill="auto" w:val="clear"/>
             <w:tcMar>
-              <w:left w:w="103" w:type="dxa"/>
+              <w:left w:w="98" w:type="dxa"/>
             </w:tcMar>
           </w:tcPr>
           <w:p>
@@ -231,7 +217,7 @@
             <w:tcBorders/>
             <w:shd w:fill="auto" w:val="clear"/>
             <w:tcMar>
-              <w:left w:w="103" w:type="dxa"/>
+              <w:left w:w="98" w:type="dxa"/>
             </w:tcMar>
           </w:tcPr>
           <w:p>
@@ -257,11 +243,11 @@
         <w:trPr/>
         <w:tc>
           <w:tcPr>
-            <w:tcW w:w="1184" w:type="dxa"/>
-            <w:tcBorders/>
-            <w:shd w:fill="auto" w:val="clear"/>
-            <w:tcMar>
-              <w:left w:w="103" w:type="dxa"/>
+            <w:tcW w:w="1183" w:type="dxa"/>
+            <w:tcBorders/>
+            <w:shd w:fill="auto" w:val="clear"/>
+            <w:tcMar>
+              <w:left w:w="98" w:type="dxa"/>
             </w:tcMar>
           </w:tcPr>
           <w:p>
@@ -289,7 +275,7 @@
             <w:tcBorders/>
             <w:shd w:fill="auto" w:val="clear"/>
             <w:tcMar>
-              <w:left w:w="103" w:type="dxa"/>
+              <w:left w:w="98" w:type="dxa"/>
             </w:tcMar>
           </w:tcPr>
           <w:p>
@@ -313,11 +299,11 @@
         </w:tc>
         <w:tc>
           <w:tcPr>
-            <w:tcW w:w="3934" w:type="dxa"/>
-            <w:tcBorders/>
-            <w:shd w:fill="auto" w:val="clear"/>
-            <w:tcMar>
-              <w:left w:w="103" w:type="dxa"/>
+            <w:tcW w:w="3935" w:type="dxa"/>
+            <w:tcBorders/>
+            <w:shd w:fill="auto" w:val="clear"/>
+            <w:tcMar>
+              <w:left w:w="98" w:type="dxa"/>
             </w:tcMar>
           </w:tcPr>
           <w:p>
@@ -345,7 +331,7 @@
             <w:tcBorders/>
             <w:shd w:fill="auto" w:val="clear"/>
             <w:tcMar>
-              <w:left w:w="103" w:type="dxa"/>
+              <w:left w:w="98" w:type="dxa"/>
             </w:tcMar>
           </w:tcPr>
           <w:p>
@@ -373,7 +359,7 @@
             <w:tcBorders/>
             <w:shd w:fill="auto" w:val="clear"/>
             <w:tcMar>
-              <w:left w:w="103" w:type="dxa"/>
+              <w:left w:w="98" w:type="dxa"/>
             </w:tcMar>
           </w:tcPr>
           <w:p>
@@ -401,7 +387,7 @@
             <w:tcBorders/>
             <w:shd w:fill="auto" w:val="clear"/>
             <w:tcMar>
-              <w:left w:w="103" w:type="dxa"/>
+              <w:left w:w="98" w:type="dxa"/>
             </w:tcMar>
           </w:tcPr>
           <w:p>
@@ -465,11 +451,7 @@
     <w:p>
       <w:pPr>
         <w:pStyle w:val="Normal"/>
-        <w:rPr>
-          <w:rFonts w:ascii="Times New Roman" w:hAnsi="Times New Roman" w:cs="Times New Roman"/>
-          <w:b/>
-          <w:b/>
-        </w:rPr>
+        <w:rPr/>
       </w:pPr>
       <w:r>
         <w:rPr>
@@ -487,7 +469,9 @@
         </w:rPr>
       </w:pPr>
       <w:r>
-        <w:rPr/>
+        <w:rPr>
+          <w:rFonts w:cs="Times New Roman" w:ascii="Times New Roman" w:hAnsi="Times New Roman"/>
+        </w:rPr>
       </w:r>
     </w:p>
     <w:p>
@@ -527,10 +511,10 @@
         <w:tblStyle w:val="TableGrid"/>
         <w:tblW w:w="9576" w:type="dxa"/>
         <w:jc w:val="left"/>
-        <w:tblInd w:w="-5" w:type="dxa"/>
+        <w:tblInd w:w="-10" w:type="dxa"/>
         <w:tblCellMar>
           <w:top w:w="0" w:type="dxa"/>
-          <w:left w:w="103" w:type="dxa"/>
+          <w:left w:w="98" w:type="dxa"/>
           <w:bottom w:w="0" w:type="dxa"/>
           <w:right w:w="108" w:type="dxa"/>
         </w:tblCellMar>
@@ -550,7 +534,7 @@
             <w:tcBorders/>
             <w:shd w:fill="auto" w:val="clear"/>
             <w:tcMar>
-              <w:left w:w="103" w:type="dxa"/>
+              <w:left w:w="98" w:type="dxa"/>
             </w:tcMar>
             <w:vAlign w:val="center"/>
           </w:tcPr>
@@ -579,7 +563,7 @@
             <w:tcBorders/>
             <w:shd w:fill="auto" w:val="clear"/>
             <w:tcMar>
-              <w:left w:w="103" w:type="dxa"/>
+              <w:left w:w="98" w:type="dxa"/>
             </w:tcMar>
             <w:vAlign w:val="center"/>
           </w:tcPr>
@@ -608,7 +592,7 @@
             <w:tcBorders/>
             <w:shd w:fill="auto" w:val="clear"/>
             <w:tcMar>
-              <w:left w:w="103" w:type="dxa"/>
+              <w:left w:w="98" w:type="dxa"/>
             </w:tcMar>
             <w:vAlign w:val="center"/>
           </w:tcPr>
@@ -637,7 +621,7 @@
             <w:tcBorders/>
             <w:shd w:fill="auto" w:val="clear"/>
             <w:tcMar>
-              <w:left w:w="103" w:type="dxa"/>
+              <w:left w:w="98" w:type="dxa"/>
             </w:tcMar>
             <w:vAlign w:val="center"/>
           </w:tcPr>
@@ -669,7 +653,7 @@
             <w:tcBorders/>
             <w:shd w:fill="auto" w:val="clear"/>
             <w:tcMar>
-              <w:left w:w="103" w:type="dxa"/>
+              <w:left w:w="98" w:type="dxa"/>
             </w:tcMar>
             <w:vAlign w:val="center"/>
           </w:tcPr>
@@ -682,7 +666,9 @@
               </w:rPr>
             </w:pPr>
             <w:r>
-              <w:rPr/>
+              <w:rPr>
+                <w:rFonts w:cs="Times New Roman" w:ascii="Times New Roman" w:hAnsi="Times New Roman"/>
+              </w:rPr>
             </w:r>
           </w:p>
         </w:tc>
@@ -692,7 +678,7 @@
             <w:tcBorders/>
             <w:shd w:fill="auto" w:val="clear"/>
             <w:tcMar>
-              <w:left w:w="103" w:type="dxa"/>
+              <w:left w:w="98" w:type="dxa"/>
             </w:tcMar>
             <w:vAlign w:val="center"/>
           </w:tcPr>
@@ -706,7 +692,9 @@
               </w:rPr>
             </w:pPr>
             <w:r>
-              <w:rPr/>
+              <w:rPr>
+                <w:rFonts w:cs="Times New Roman" w:ascii="Times New Roman" w:hAnsi="Times New Roman"/>
+              </w:rPr>
             </w:r>
           </w:p>
         </w:tc>
@@ -716,7 +704,7 @@
             <w:tcBorders/>
             <w:shd w:fill="auto" w:val="clear"/>
             <w:tcMar>
-              <w:left w:w="103" w:type="dxa"/>
+              <w:left w:w="98" w:type="dxa"/>
             </w:tcMar>
             <w:vAlign w:val="center"/>
           </w:tcPr>
@@ -729,7 +717,9 @@
               </w:rPr>
             </w:pPr>
             <w:r>
-              <w:rPr/>
+              <w:rPr>
+                <w:rFonts w:cs="Times New Roman" w:ascii="Times New Roman" w:hAnsi="Times New Roman"/>
+              </w:rPr>
             </w:r>
           </w:p>
         </w:tc>
@@ -739,7 +729,7 @@
             <w:tcBorders/>
             <w:shd w:fill="auto" w:val="clear"/>
             <w:tcMar>
-              <w:left w:w="103" w:type="dxa"/>
+              <w:left w:w="98" w:type="dxa"/>
             </w:tcMar>
             <w:vAlign w:val="center"/>
           </w:tcPr>
@@ -752,7 +742,9 @@
               </w:rPr>
             </w:pPr>
             <w:r>
-              <w:rPr/>
+              <w:rPr>
+                <w:rFonts w:cs="Times New Roman" w:ascii="Times New Roman" w:hAnsi="Times New Roman"/>
+              </w:rPr>
             </w:r>
           </w:p>
         </w:tc>
@@ -765,7 +757,7 @@
             <w:tcBorders/>
             <w:shd w:fill="auto" w:val="clear"/>
             <w:tcMar>
-              <w:left w:w="103" w:type="dxa"/>
+              <w:left w:w="98" w:type="dxa"/>
             </w:tcMar>
             <w:vAlign w:val="center"/>
           </w:tcPr>
@@ -778,7 +770,9 @@
               </w:rPr>
             </w:pPr>
             <w:r>
-              <w:rPr/>
+              <w:rPr>
+                <w:rFonts w:cs="Times New Roman" w:ascii="Times New Roman" w:hAnsi="Times New Roman"/>
+              </w:rPr>
             </w:r>
           </w:p>
         </w:tc>
@@ -788,7 +782,7 @@
             <w:tcBorders/>
             <w:shd w:fill="auto" w:val="clear"/>
             <w:tcMar>
-              <w:left w:w="103" w:type="dxa"/>
+              <w:left w:w="98" w:type="dxa"/>
             </w:tcMar>
             <w:vAlign w:val="center"/>
           </w:tcPr>
@@ -802,7 +796,9 @@
               </w:rPr>
             </w:pPr>
             <w:r>
-              <w:rPr/>
+              <w:rPr>
+                <w:rFonts w:cs="Times New Roman" w:ascii="Times New Roman" w:hAnsi="Times New Roman"/>
+              </w:rPr>
             </w:r>
           </w:p>
         </w:tc>
@@ -812,7 +808,7 @@
             <w:tcBorders/>
             <w:shd w:fill="auto" w:val="clear"/>
             <w:tcMar>
-              <w:left w:w="103" w:type="dxa"/>
+              <w:left w:w="98" w:type="dxa"/>
             </w:tcMar>
             <w:vAlign w:val="center"/>
           </w:tcPr>
@@ -825,7 +821,9 @@
               </w:rPr>
             </w:pPr>
             <w:r>
-              <w:rPr/>
+              <w:rPr>
+                <w:rFonts w:cs="Times New Roman" w:ascii="Times New Roman" w:hAnsi="Times New Roman"/>
+              </w:rPr>
             </w:r>
           </w:p>
         </w:tc>
@@ -835,7 +833,7 @@
             <w:tcBorders/>
             <w:shd w:fill="auto" w:val="clear"/>
             <w:tcMar>
-              <w:left w:w="103" w:type="dxa"/>
+              <w:left w:w="98" w:type="dxa"/>
             </w:tcMar>
             <w:vAlign w:val="center"/>
           </w:tcPr>
@@ -848,7 +846,9 @@
               </w:rPr>
             </w:pPr>
             <w:r>
-              <w:rPr/>
+              <w:rPr>
+                <w:rFonts w:cs="Times New Roman" w:ascii="Times New Roman" w:hAnsi="Times New Roman"/>
+              </w:rPr>
             </w:r>
           </w:p>
         </w:tc>
@@ -894,7 +894,28 @@
         </w:rPr>
       </w:pPr>
       <w:r>
-        <w:rPr/>
+        <w:rPr>
+          <w:rFonts w:cs="Times New Roman" w:ascii="Times New Roman" w:hAnsi="Times New Roman"/>
+          <w:b/>
+        </w:rPr>
+        <w:t>The “happy path” test cases are basically all the conditions listed in the play() method. You could also unit test all the outputs from the convert method, given an input.</w:t>
+      </w:r>
+    </w:p>
+    <w:p>
+      <w:pPr>
+        <w:pStyle w:val="Normal"/>
+        <w:rPr>
+          <w:rFonts w:ascii="Times New Roman" w:hAnsi="Times New Roman" w:cs="Times New Roman"/>
+          <w:b/>
+          <w:b/>
+        </w:rPr>
+      </w:pPr>
+      <w:r>
+        <w:rPr>
+          <w:rFonts w:cs="Times New Roman" w:ascii="Times New Roman" w:hAnsi="Times New Roman"/>
+          <w:b/>
+        </w:rPr>
+        <w:t>Other test cases aren’t exactly necessary as there is no human interaction with the program other than starting it up. The computer controls all of the inputs… the random generator uses the already tested Math.random function… and because what I understood from the api and requirements is that most of the game logic is in the play method, AND there is no overloaded constructor to be able to inject mocks, it’s not very possible to unit test most of the program.</w:t>
       </w:r>
     </w:p>
     <w:p>
@@ -919,9 +940,7 @@
         <w:pStyle w:val="Normal"/>
         <w:spacing w:before="0" w:after="200"/>
         <w:jc w:val="both"/>
-        <w:rPr>
-          <w:rFonts w:ascii="Times New Roman" w:hAnsi="Times New Roman" w:cs="Times New Roman"/>
-        </w:rPr>
+        <w:rPr/>
       </w:pPr>
       <w:r>
         <w:rPr/>
@@ -950,7 +969,7 @@
         <w:docPartGallery w:val="Page Numbers (Bottom of Page)"/>
         <w:docPartUnique w:val="true"/>
       </w:docPartObj>
-      <w:id w:val="508329425"/>
+      <w:id w:val="414183302"/>
     </w:sdtPr>
     <w:sdtContent>
       <w:p>
@@ -970,7 +989,7 @@
           <w:fldChar w:fldCharType="separate"/>
         </w:r>
         <w:r>
-          <w:t>1</w:t>
+          <w:t>2</w:t>
         </w:r>
         <w:r>
           <w:fldChar w:fldCharType="end"/>

</xml_diff>